<commit_message>
Added the Final Capstone Report
</commit_message>
<xml_diff>
--- a/Applying Machine Learning.docx
+++ b/Applying Machine Learning.docx
@@ -82,180 +82,249 @@
       <w:r>
         <w:t>What is the probability that a small, medium or large number of downloads would be affected by consumer ratings</w:t>
       </w:r>
+      <w:r>
+        <w:t xml:space="preserve">, number of reviews, </w:t>
+      </w:r>
+      <w:r>
+        <w:t>mobile application price</w:t>
+      </w:r>
+      <w:r>
+        <w:t xml:space="preserve">, </w:t>
+      </w:r>
+      <w:r>
+        <w:t xml:space="preserve">mobile </w:t>
+      </w:r>
+      <w:r>
+        <w:t xml:space="preserve">application size, and </w:t>
+      </w:r>
+      <w:r>
+        <w:t>mobile app</w:t>
+      </w:r>
+      <w:r>
+        <w:t>lication</w:t>
+      </w:r>
+      <w:r>
+        <w:t xml:space="preserve"> minimum installation </w:t>
+      </w:r>
+      <w:r>
+        <w:t xml:space="preserve">operating system </w:t>
+      </w:r>
+      <w:r>
+        <w:t>version.</w:t>
+      </w:r>
     </w:p>
     <w:p>
       <w:pPr>
-        <w:pStyle w:val="ListParagraph"/>
-        <w:numPr>
-          <w:ilvl w:val="0"/>
-          <w:numId w:val="2"/>
-        </w:numPr>
         <w:spacing w:before="120" w:after="120" w:line="360" w:lineRule="auto"/>
-      </w:pPr>
-      <w:r>
-        <w:t>What is the probability that small, medium or large number of downloads would be affected by the mobile application price</w:t>
+        <w:ind w:firstLine="360"/>
+      </w:pPr>
+      <w:r>
+        <w:t>The</w:t>
+      </w:r>
+      <w:r>
+        <w:t xml:space="preserve"> outcome/ dependent variable </w:t>
+      </w:r>
+      <w:r>
+        <w:t xml:space="preserve">(number of installs) </w:t>
+      </w:r>
+      <w:r>
+        <w:t>was</w:t>
+      </w:r>
+      <w:r>
+        <w:t xml:space="preserve"> </w:t>
+      </w:r>
+      <w:r>
+        <w:t xml:space="preserve">broken down into an ordinal variable </w:t>
+      </w:r>
+      <w:r>
+        <w:t xml:space="preserve">(AdjustedInstall2) </w:t>
+      </w:r>
+      <w:r>
+        <w:t>of 1, 2 and 3. Where 1 is small number of downloads</w:t>
+      </w:r>
+      <w:r>
+        <w:t xml:space="preserve"> (0</w:t>
+      </w:r>
+      <w:r>
+        <w:t xml:space="preserve"> - </w:t>
+      </w:r>
+      <w:r>
+        <w:t>500</w:t>
+      </w:r>
+      <w:r>
+        <w:t>), 2 is medium number of downloads (</w:t>
+      </w:r>
+      <w:r>
+        <w:t>1,000 - 1,000,000</w:t>
+      </w:r>
+      <w:r>
+        <w:t>), and 3 is large number of downloads (</w:t>
+      </w:r>
+      <w:r>
+        <w:t>5,000,000</w:t>
+      </w:r>
+      <w:r>
+        <w:t xml:space="preserve"> - </w:t>
+      </w:r>
+      <w:r>
+        <w:t>1,000,000,000</w:t>
+      </w:r>
+      <w:r>
+        <w:t>).</w:t>
       </w:r>
     </w:p>
     <w:p>
       <w:pPr>
-        <w:pStyle w:val="ListParagraph"/>
-        <w:numPr>
-          <w:ilvl w:val="0"/>
-          <w:numId w:val="2"/>
-        </w:numPr>
-        <w:spacing w:before="120" w:after="120" w:line="360" w:lineRule="auto"/>
-      </w:pPr>
-      <w:r>
-        <w:t>What is the probability that small, medium or large number of downloads would be affected by mobile app categories</w:t>
-      </w:r>
-    </w:p>
-    <w:p>
-      <w:pPr>
-        <w:pStyle w:val="ListParagraph"/>
-        <w:numPr>
-          <w:ilvl w:val="0"/>
-          <w:numId w:val="2"/>
-        </w:numPr>
-        <w:spacing w:before="120" w:after="120" w:line="360" w:lineRule="auto"/>
-      </w:pPr>
-      <w:r>
-        <w:t>What is the probability that small, medium or large number of downloads would be affected by mobile app minimum installation version.</w:t>
-      </w:r>
-    </w:p>
-    <w:p>
-      <w:pPr>
         <w:spacing w:before="120" w:after="120" w:line="360" w:lineRule="auto"/>
         <w:ind w:firstLine="360"/>
       </w:pPr>
       <w:r>
-        <w:t>The</w:t>
-      </w:r>
-      <w:r>
-        <w:t xml:space="preserve"> outcome/ dependent variable </w:t>
-      </w:r>
-      <w:r>
-        <w:t xml:space="preserve">(number of installs) </w:t>
+        <w:t xml:space="preserve">The independent variables </w:t>
+      </w:r>
+      <w:r>
+        <w:t>were</w:t>
+      </w:r>
+      <w:r>
+        <w:t xml:space="preserve"> </w:t>
+      </w:r>
+      <w:r>
+        <w:t>minimum required mobile operating system (OS)</w:t>
+      </w:r>
+      <w:r>
+        <w:t xml:space="preserve"> </w:t>
+      </w:r>
+      <w:r>
+        <w:t>for installation (</w:t>
+      </w:r>
+      <w:proofErr w:type="spellStart"/>
+      <w:r>
+        <w:t>MinimumVer</w:t>
+      </w:r>
+      <w:proofErr w:type="spellEnd"/>
+      <w:r>
+        <w:t>),</w:t>
+      </w:r>
+      <w:r>
+        <w:t xml:space="preserve"> average</w:t>
+      </w:r>
+      <w:r>
+        <w:t xml:space="preserve"> consumer ratings (Rating),</w:t>
+      </w:r>
+      <w:r>
+        <w:t xml:space="preserve"> mobile app size in kilobytes (</w:t>
+      </w:r>
+      <w:proofErr w:type="spellStart"/>
+      <w:r>
+        <w:t>SizeKB</w:t>
+      </w:r>
+      <w:proofErr w:type="spellEnd"/>
+      <w:r>
+        <w:t>), number of consumer</w:t>
+      </w:r>
+      <w:r>
+        <w:t xml:space="preserve"> </w:t>
+      </w:r>
+      <w:r>
+        <w:t xml:space="preserve">reviews (Reviews), and </w:t>
+      </w:r>
+      <w:r>
+        <w:t>mobile app price (Price)</w:t>
+      </w:r>
+      <w:r>
+        <w:t xml:space="preserve">. </w:t>
+      </w:r>
+      <w:r>
+        <w:t>R</w:t>
+      </w:r>
+      <w:r>
+        <w:t>egression</w:t>
+      </w:r>
+      <w:r>
+        <w:t xml:space="preserve"> Trees</w:t>
+      </w:r>
+      <w:r>
+        <w:t xml:space="preserve"> </w:t>
       </w:r>
       <w:r>
         <w:t>was</w:t>
       </w:r>
       <w:r>
+        <w:t xml:space="preserve"> used to find the impact strength of the independent variables on the independent variable. This was because the outcome/ dependent variable (</w:t>
+      </w:r>
+      <w:r>
+        <w:t>AdjustedInstall2</w:t>
+      </w:r>
+      <w:r>
+        <w:t xml:space="preserve">) </w:t>
+      </w:r>
+      <w:r>
+        <w:t>was</w:t>
+      </w:r>
+      <w:r>
+        <w:t xml:space="preserve"> an ordinal variable of 3 values.</w:t>
+      </w:r>
+      <w:r>
         <w:t xml:space="preserve"> </w:t>
       </w:r>
       <w:r>
-        <w:t xml:space="preserve">broken down into an ordinal variable </w:t>
-      </w:r>
-      <w:r>
-        <w:t xml:space="preserve">(AdjustedInstall2) </w:t>
-      </w:r>
-      <w:r>
-        <w:t>of 1, 2 and 3. Where 1 is small number of downloads</w:t>
-      </w:r>
-      <w:r>
-        <w:t xml:space="preserve"> (0</w:t>
+        <w:t xml:space="preserve">The decision tree </w:t>
+      </w:r>
+      <w:r>
+        <w:t xml:space="preserve">was </w:t>
+      </w:r>
+      <w:r>
+        <w:t xml:space="preserve">split on the Reviews variable as the best fit for the model (number of reviews of 43000 and above would yield app downloads of </w:t>
+      </w:r>
+      <w:r>
+        <w:t>5,000,000 - 1,000,000,000</w:t>
+      </w:r>
+      <w:r>
+        <w:t xml:space="preserve"> and above, </w:t>
+      </w:r>
+      <w:r>
+        <w:t xml:space="preserve">number of </w:t>
+      </w:r>
+      <w:r>
+        <w:t>reviews between 14 and 43000</w:t>
+      </w:r>
+      <w:r>
+        <w:t xml:space="preserve"> </w:t>
+      </w:r>
+      <w:r>
+        <w:t>would yield app downloads of 1,000 - 1,000,000</w:t>
+      </w:r>
+      <w:r>
+        <w:t xml:space="preserve">, and </w:t>
+      </w:r>
+      <w:r>
+        <w:t xml:space="preserve">number of reviews </w:t>
+      </w:r>
+      <w:r>
+        <w:t>less than</w:t>
+      </w:r>
+      <w:r>
+        <w:t xml:space="preserve"> 14 would yield app downloads </w:t>
+      </w:r>
+      <w:r>
+        <w:t>between 0</w:t>
       </w:r>
       <w:r>
         <w:t xml:space="preserve"> - </w:t>
       </w:r>
       <w:r>
-        <w:t>500</w:t>
-      </w:r>
-      <w:r>
-        <w:t>), 2 is medium number of downloads (</w:t>
-      </w:r>
-      <w:r>
-        <w:t>1,000 - 1,000,000</w:t>
-      </w:r>
-      <w:r>
-        <w:t>), and 3 is large number of downloads (</w:t>
-      </w:r>
-      <w:r>
-        <w:t>5,000,000</w:t>
-      </w:r>
-      <w:r>
-        <w:t xml:space="preserve"> - </w:t>
-      </w:r>
-      <w:r>
-        <w:t>1,000,000,000</w:t>
-      </w:r>
-      <w:r>
-        <w:t>).</w:t>
-      </w:r>
-    </w:p>
-    <w:p>
-      <w:pPr>
-        <w:spacing w:before="120" w:after="120" w:line="360" w:lineRule="auto"/>
-        <w:ind w:firstLine="360"/>
-      </w:pPr>
-      <w:r>
-        <w:t xml:space="preserve">The independent variables </w:t>
-      </w:r>
-      <w:r>
-        <w:t>will be</w:t>
-      </w:r>
-      <w:r>
-        <w:t xml:space="preserve"> mobile app categories (Categories), minimum required mobile operating system (OS)</w:t>
-      </w:r>
-      <w:r>
-        <w:t xml:space="preserve"> </w:t>
-      </w:r>
-      <w:r>
-        <w:t>for installation (</w:t>
-      </w:r>
-      <w:proofErr w:type="spellStart"/>
-      <w:r>
-        <w:t>MinimumVer</w:t>
-      </w:r>
-      <w:proofErr w:type="spellEnd"/>
-      <w:r>
-        <w:t>),</w:t>
-      </w:r>
-      <w:r>
-        <w:t xml:space="preserve"> average</w:t>
-      </w:r>
-      <w:r>
-        <w:t xml:space="preserve"> consumer ratings (Rating),</w:t>
-      </w:r>
-      <w:r>
-        <w:t xml:space="preserve"> mobile app size in kilobytes (</w:t>
-      </w:r>
-      <w:proofErr w:type="spellStart"/>
-      <w:r>
-        <w:t>SizeKB</w:t>
-      </w:r>
-      <w:proofErr w:type="spellEnd"/>
-      <w:r>
-        <w:t>), number of consumer</w:t>
-      </w:r>
-      <w:r>
-        <w:t xml:space="preserve"> </w:t>
-      </w:r>
-      <w:r>
-        <w:t xml:space="preserve">reviews (Reviews), and </w:t>
-      </w:r>
-      <w:r>
-        <w:t>mobile app price (Price)</w:t>
-      </w:r>
-      <w:r>
-        <w:t xml:space="preserve">. </w:t>
-      </w:r>
-      <w:r>
-        <w:t xml:space="preserve">Ordinal logistic regression will be used to find the impact strength of the independent variables on the independent variable. This was because the outcome/ dependent variable (number of installs) </w:t>
-      </w:r>
-      <w:r>
-        <w:t>is an ordinal variable of 3 values.</w:t>
-      </w:r>
-    </w:p>
-    <w:p>
-      <w:pPr>
-        <w:spacing w:before="120" w:after="120" w:line="360" w:lineRule="auto"/>
-        <w:ind w:firstLine="360"/>
-      </w:pPr>
+        <w:t xml:space="preserve">500). </w:t>
+      </w:r>
       <w:r>
         <w:t xml:space="preserve">To evaluate the success of the technique used, the following </w:t>
       </w:r>
       <w:r>
-        <w:t>steps will be taken</w:t>
+        <w:t xml:space="preserve">steps </w:t>
+      </w:r>
+      <w:r>
+        <w:t>were</w:t>
+      </w:r>
+      <w:r>
+        <w:t xml:space="preserve"> taken</w:t>
       </w:r>
       <w:r>
         <w:t>:</w:t>
@@ -271,7 +340,34 @@
         <w:spacing w:before="120" w:after="120" w:line="360" w:lineRule="auto"/>
       </w:pPr>
       <w:r>
-        <w:t>A training and testing set will be created. The training set will be used to create an ordinal logistic model and prediction, while this model and prediction would be tested on the testing set.</w:t>
+        <w:t xml:space="preserve">A training and testing set </w:t>
+      </w:r>
+      <w:r>
+        <w:t>were</w:t>
+      </w:r>
+      <w:r>
+        <w:t xml:space="preserve"> created</w:t>
+      </w:r>
+      <w:r>
+        <w:t xml:space="preserve"> in the ratio 70:30 respectively</w:t>
+      </w:r>
+      <w:r>
+        <w:t xml:space="preserve">. The training set </w:t>
+      </w:r>
+      <w:r>
+        <w:t>was used to create a</w:t>
+      </w:r>
+      <w:r>
+        <w:t xml:space="preserve"> </w:t>
+      </w:r>
+      <w:r>
+        <w:t>regression tree</w:t>
+      </w:r>
+      <w:r>
+        <w:t xml:space="preserve"> model</w:t>
+      </w:r>
+      <w:r>
+        <w:t>.</w:t>
       </w:r>
     </w:p>
     <w:p>
@@ -284,7 +380,22 @@
         <w:spacing w:before="120" w:after="120" w:line="360" w:lineRule="auto"/>
       </w:pPr>
       <w:r>
-        <w:t>For each model combination, check the AIC to establish the best model. The lower the AIC, the better the model.</w:t>
+        <w:t xml:space="preserve">The </w:t>
+      </w:r>
+      <w:r>
+        <w:t>misclassification error rates in the training and testing set</w:t>
+      </w:r>
+      <w:r>
+        <w:t xml:space="preserve"> </w:t>
+      </w:r>
+      <w:r>
+        <w:t>were c</w:t>
+      </w:r>
+      <w:r>
+        <w:t>ompare</w:t>
+      </w:r>
+      <w:r>
+        <w:t>d, and they both were 11%.</w:t>
       </w:r>
     </w:p>
     <w:p>
@@ -297,7 +408,28 @@
         <w:spacing w:before="120" w:after="120" w:line="360" w:lineRule="auto"/>
       </w:pPr>
       <w:r>
-        <w:t>Use significant independent variables, with estimates t-value &gt;2 and p-value &lt; 0.05</w:t>
+        <w:t xml:space="preserve">Furthermore, </w:t>
+      </w:r>
+      <w:r>
+        <w:t xml:space="preserve">a </w:t>
+      </w:r>
+      <w:r>
+        <w:t>10 fold cross validation was used in training the data</w:t>
+      </w:r>
+      <w:r>
+        <w:t>,</w:t>
+      </w:r>
+      <w:r>
+        <w:t xml:space="preserve"> and</w:t>
+      </w:r>
+      <w:r>
+        <w:t xml:space="preserve"> </w:t>
+      </w:r>
+      <w:r>
+        <w:t>the trained data was used in predicting the testing set for accuracy. The predicted accuracy was 91%</w:t>
+      </w:r>
+      <w:r>
+        <w:t>.</w:t>
       </w:r>
     </w:p>
     <w:p>
@@ -310,7 +442,10 @@
         <w:spacing w:before="120" w:after="120" w:line="360" w:lineRule="auto"/>
       </w:pPr>
       <w:r>
-        <w:t>Ensure the independent variable signs make sense in real life.</w:t>
+        <w:t>Training controls of number =10 and repeats = 3 was used, as well as tuning grid parameters</w:t>
+      </w:r>
+      <w:r>
+        <w:t xml:space="preserve"> were used when cross validating the data.</w:t>
       </w:r>
     </w:p>
     <w:p>
@@ -323,21 +458,19 @@
         <w:spacing w:before="120" w:after="120" w:line="360" w:lineRule="auto"/>
       </w:pPr>
       <w:r>
-        <w:t>Compare the misclassification error rates in the training and testing set, and ensure they are similar</w:t>
-      </w:r>
-    </w:p>
-    <w:p>
-      <w:pPr>
-        <w:pStyle w:val="ListParagraph"/>
-        <w:numPr>
-          <w:ilvl w:val="0"/>
-          <w:numId w:val="3"/>
-        </w:numPr>
-        <w:spacing w:before="120" w:after="120" w:line="360" w:lineRule="auto"/>
-      </w:pPr>
-      <w:r>
-        <w:lastRenderedPageBreak/>
-        <w:t>The false positive (FP), false negative (FN), true positive (TP), true negative (TN) ratios should be similar in both the training and testing sets.</w:t>
+        <w:t xml:space="preserve">The model had a </w:t>
+      </w:r>
+      <w:r>
+        <w:t xml:space="preserve">p-value </w:t>
+      </w:r>
+      <w:r>
+        <w:t>of 2.2e-16 which is very significant since p</w:t>
+      </w:r>
+      <w:r>
+        <w:t>&lt; 0.0</w:t>
+      </w:r>
+      <w:r>
+        <w:t>01</w:t>
       </w:r>
     </w:p>
     <w:p/>

</xml_diff>